<commit_message>
doc: update daily standup meeting 4 notes
</commit_message>
<xml_diff>
--- a/Documents/Meeting Minutes/daily_standup_meeting_4.docx
+++ b/Documents/Meeting Minutes/daily_standup_meeting_4.docx
@@ -40,7 +40,6 @@
         <w:tc>
           <w:tcPr>
             <w:tcW w:w="4508" w:type="dxa"/>
-            <w:tcMar/>
           </w:tcPr>
           <w:p>
             <w:pPr>
@@ -52,22 +51,34 @@
             <w:r>
               <w:t xml:space="preserve">: </w:t>
             </w:r>
+            <w:proofErr w:type="spellStart"/>
             <w:r>
-              <w:t>GoCar Ltd.</w:t>
+              <w:t>GoCar</w:t>
+            </w:r>
+            <w:proofErr w:type="spellEnd"/>
+            <w:r>
+              <w:t xml:space="preserve"> Ltd.</w:t>
             </w:r>
           </w:p>
         </w:tc>
         <w:tc>
           <w:tcPr>
             <w:tcW w:w="4508" w:type="dxa"/>
-            <w:tcMar/>
           </w:tcPr>
           <w:p>
             <w:r>
               <w:t>Group Name:</w:t>
             </w:r>
             <w:r>
-              <w:t xml:space="preserve"> GoCar Ltd.</w:t>
+              <w:t xml:space="preserve"> </w:t>
+            </w:r>
+            <w:proofErr w:type="spellStart"/>
+            <w:r>
+              <w:t>GoCar</w:t>
+            </w:r>
+            <w:proofErr w:type="spellEnd"/>
+            <w:r>
+              <w:t xml:space="preserve"> Ltd.</w:t>
             </w:r>
           </w:p>
         </w:tc>
@@ -76,19 +87,15 @@
         <w:tc>
           <w:tcPr>
             <w:tcW w:w="4508" w:type="dxa"/>
-            <w:tcMar/>
           </w:tcPr>
           <w:p>
             <w:r>
-              <w:rPr/>
               <w:t>Sprint Number:</w:t>
             </w:r>
             <w:r>
-              <w:rPr/>
               <w:t xml:space="preserve"> </w:t>
             </w:r>
             <w:r>
-              <w:rPr/>
               <w:t>4</w:t>
             </w:r>
           </w:p>
@@ -97,7 +104,6 @@
         <w:tc>
           <w:tcPr>
             <w:tcW w:w="4508" w:type="dxa"/>
-            <w:tcMar/>
           </w:tcPr>
           <w:p>
             <w:r>
@@ -149,7 +155,7 @@
           <w:numId w:val="4"/>
         </w:numPr>
       </w:pPr>
-      <w:bookmarkStart w:name="_Hlk159929215" w:id="0"/>
+      <w:bookmarkStart w:id="0" w:name="_Hlk159929215"/>
       <w:r>
         <w:t>Name:</w:t>
       </w:r>
@@ -167,8 +173,6 @@
       </w:r>
       <w:r>
         <w:tab/>
-      </w:r>
-      <w:r>
         <w:t xml:space="preserve">Attended? </w:t>
       </w:r>
       <w:r>
@@ -216,8 +220,6 @@
       </w:r>
       <w:r>
         <w:tab/>
-      </w:r>
-      <w:r>
         <w:t xml:space="preserve">Attended? </w:t>
       </w:r>
       <w:r>
@@ -237,59 +239,47 @@
           <w:ilvl w:val="0"/>
           <w:numId w:val="4"/>
         </w:numPr>
+      </w:pPr>
+      <w:r>
+        <w:t>Name:</w:t>
+      </w:r>
+      <w:r>
+        <w:tab/>
+      </w:r>
+      <w:r>
+        <w:t xml:space="preserve">Koller </w:t>
+      </w:r>
+      <w:r>
+        <w:t xml:space="preserve">Melanie </w:t>
+      </w:r>
+      <w:proofErr w:type="spellStart"/>
+      <w:r>
+        <w:t>Turinabo</w:t>
+      </w:r>
+      <w:proofErr w:type="spellEnd"/>
+      <w:r>
+        <w:tab/>
+      </w:r>
+      <w:r>
+        <w:tab/>
+      </w:r>
+      <w:r>
+        <w:tab/>
+      </w:r>
+      <w:r>
+        <w:tab/>
+      </w:r>
+      <w:r>
+        <w:t xml:space="preserve">Attended? </w:t>
+      </w:r>
+      <w:r>
         <w:rPr>
-          <w:sz w:val="22"/>
-          <w:szCs w:val="22"/>
-        </w:rPr>
-      </w:pPr>
-      <w:r>
-        <w:rPr/>
-        <w:t>Name:</w:t>
-      </w:r>
-      <w:r>
-        <w:tab/>
-      </w:r>
-      <w:r>
-        <w:rPr/>
-        <w:t xml:space="preserve">Koller </w:t>
-      </w:r>
-      <w:r>
-        <w:rPr/>
-        <w:t xml:space="preserve">Melanie </w:t>
-      </w:r>
-      <w:r>
-        <w:rPr/>
-        <w:t>Turinabo</w:t>
-      </w:r>
-      <w:r>
-        <w:tab/>
-      </w:r>
-      <w:r>
-        <w:tab/>
-      </w:r>
-      <w:r>
-        <w:tab/>
-      </w:r>
-      <w:r>
-        <w:tab/>
-      </w:r>
-      <w:r>
-        <w:rPr/>
-        <w:t xml:space="preserve">Attended? </w:t>
-      </w:r>
-      <w:r>
-        <w:rPr>
-          <w:rFonts w:ascii="Calibri" w:hAnsi="Calibri" w:eastAsia="Calibri" w:cs="Calibri"/>
-          <w:noProof w:val="0"/>
-          <w:sz w:val="22"/>
-          <w:szCs w:val="22"/>
+          <w:rFonts w:ascii="Calibri" w:eastAsia="Calibri" w:hAnsi="Calibri" w:cs="Calibri"/>
           <w:highlight w:val="green"/>
-          <w:lang w:val="en-GB"/>
         </w:rPr>
         <w:t>YES</w:t>
       </w:r>
       <w:r>
-        <w:rPr/>
         <w:t xml:space="preserve">/NO </w:t>
       </w:r>
     </w:p>
@@ -300,17 +290,14 @@
           <w:ilvl w:val="0"/>
           <w:numId w:val="4"/>
         </w:numPr>
-        <w:rPr/>
-      </w:pPr>
-      <w:r>
-        <w:rPr/>
+      </w:pPr>
+      <w:r>
         <w:t>Name:</w:t>
       </w:r>
       <w:r>
         <w:tab/>
       </w:r>
       <w:r>
-        <w:rPr/>
         <w:t>Samuel Kingsley</w:t>
       </w:r>
       <w:r>
@@ -329,7 +316,6 @@
         <w:tab/>
       </w:r>
       <w:r>
-        <w:rPr/>
         <w:t xml:space="preserve">Attended? </w:t>
       </w:r>
       <w:r>
@@ -339,7 +325,6 @@
         <w:t>YES</w:t>
       </w:r>
       <w:r>
-        <w:rPr/>
         <w:t xml:space="preserve">/NO </w:t>
       </w:r>
     </w:p>
@@ -350,17 +335,14 @@
           <w:ilvl w:val="0"/>
           <w:numId w:val="4"/>
         </w:numPr>
-        <w:rPr/>
-      </w:pPr>
-      <w:r>
-        <w:rPr/>
+      </w:pPr>
+      <w:r>
         <w:t>Name:</w:t>
       </w:r>
       <w:r>
         <w:tab/>
       </w:r>
       <w:r>
-        <w:rPr/>
         <w:t>Iwuagwu Nkem</w:t>
       </w:r>
       <w:r>
@@ -376,21 +358,18 @@
         <w:tab/>
       </w:r>
       <w:r>
-        <w:rPr/>
         <w:t xml:space="preserve">              </w:t>
       </w:r>
       <w:r>
-        <w:rPr/>
         <w:t>Attended?</w:t>
       </w:r>
       <w:r>
         <w:rPr>
-          <w:color w:val="70AD47" w:themeColor="accent6" w:themeTint="FF" w:themeShade="FF"/>
+          <w:color w:val="70AD47" w:themeColor="accent6"/>
         </w:rPr>
         <w:t xml:space="preserve"> YES</w:t>
       </w:r>
       <w:r>
-        <w:rPr/>
         <w:t>/NO</w:t>
       </w:r>
     </w:p>
@@ -424,38 +403,21 @@
     <w:p>
       <w:pPr>
         <w:rPr>
-          <w:rFonts w:ascii="Calibri" w:hAnsi="Calibri" w:eastAsia="Calibri" w:cs="Calibri"/>
-          <w:noProof w:val="0"/>
-          <w:sz w:val="22"/>
-          <w:szCs w:val="22"/>
-          <w:lang w:val="en-GB"/>
+          <w:rFonts w:ascii="Calibri" w:eastAsia="Calibri" w:hAnsi="Calibri" w:cs="Calibri"/>
         </w:rPr>
       </w:pPr>
       <w:r>
         <w:rPr>
-          <w:b w:val="1"/>
-          <w:bCs w:val="1"/>
+          <w:b/>
+          <w:bCs/>
           <w:u w:val="single"/>
         </w:rPr>
         <w:t xml:space="preserve">Team Member (1): Name: </w:t>
       </w:r>
       <w:r>
         <w:rPr>
-          <w:rFonts w:ascii="Calibri" w:hAnsi="Calibri" w:eastAsia="Calibri" w:cs="Calibri"/>
-          <w:b w:val="0"/>
-          <w:bCs w:val="0"/>
-          <w:i w:val="0"/>
-          <w:iCs w:val="0"/>
-          <w:caps w:val="0"/>
-          <w:smallCaps w:val="0"/>
-          <w:strike w:val="0"/>
-          <w:dstrike w:val="0"/>
-          <w:noProof w:val="0"/>
-          <w:color w:val="000000" w:themeColor="text1" w:themeTint="FF" w:themeShade="FF"/>
-          <w:sz w:val="22"/>
-          <w:szCs w:val="22"/>
-          <w:u w:val="none"/>
-          <w:lang w:val="en-GB"/>
+          <w:rFonts w:ascii="Calibri" w:eastAsia="Calibri" w:hAnsi="Calibri" w:cs="Calibri"/>
+          <w:color w:val="000000" w:themeColor="text1"/>
         </w:rPr>
         <w:t>Sarah Goburdhun</w:t>
       </w:r>
@@ -592,7 +554,15 @@
         <w:t xml:space="preserve"> </w:t>
       </w:r>
       <w:r>
-        <w:t xml:space="preserve">Koller Melanie Turinabo </w:t>
+        <w:t xml:space="preserve">Koller Melanie </w:t>
+      </w:r>
+      <w:proofErr w:type="spellStart"/>
+      <w:r>
+        <w:t>Turinabo</w:t>
+      </w:r>
+      <w:proofErr w:type="spellEnd"/>
+      <w:r>
+        <w:t xml:space="preserve"> </w:t>
       </w:r>
     </w:p>
     <w:p>
@@ -612,16 +582,22 @@
         <w:pStyle w:val="ListParagraph"/>
       </w:pPr>
       <w:r>
-        <w:rPr/>
         <w:t>Answer:</w:t>
       </w:r>
       <w:r>
-        <w:rPr/>
         <w:t xml:space="preserve"> </w:t>
       </w:r>
       <w:r>
-        <w:rPr/>
-        <w:t>practice examples</w:t>
+        <w:t>practice</w:t>
+      </w:r>
+      <w:r>
+        <w:t>d</w:t>
+      </w:r>
+      <w:r>
+        <w:t xml:space="preserve"> </w:t>
+      </w:r>
+      <w:r>
+        <w:t>hash table practice questions</w:t>
       </w:r>
     </w:p>
     <w:p>
@@ -646,15 +622,12 @@
         <w:pStyle w:val="ListParagraph"/>
       </w:pPr>
       <w:r>
-        <w:rPr/>
         <w:t>Answer:</w:t>
       </w:r>
       <w:r>
-        <w:rPr/>
         <w:t xml:space="preserve"> </w:t>
       </w:r>
       <w:r>
-        <w:rPr/>
         <w:t>research on hashing functions</w:t>
       </w:r>
     </w:p>
@@ -685,19 +658,15 @@
         <w:pStyle w:val="ListParagraph"/>
       </w:pPr>
       <w:r>
-        <w:rPr/>
         <w:t>Answer:</w:t>
       </w:r>
       <w:r>
-        <w:rPr/>
         <w:t xml:space="preserve"> </w:t>
       </w:r>
       <w:r>
-        <w:rPr/>
         <w:t xml:space="preserve">slow progression, balancing </w:t>
       </w:r>
       <w:r>
-        <w:rPr/>
         <w:t>other assignments as well</w:t>
       </w:r>
     </w:p>
@@ -750,6 +719,7 @@
         </w:numPr>
       </w:pPr>
       <w:r>
+        <w:lastRenderedPageBreak/>
         <w:t>What did you accomplish yesterday?</w:t>
       </w:r>
     </w:p>
@@ -773,8 +743,13 @@
         </w:numPr>
       </w:pPr>
       <w:r>
-        <w:t>Added xUnit</w:t>
-      </w:r>
+        <w:t xml:space="preserve">Added </w:t>
+      </w:r>
+      <w:proofErr w:type="spellStart"/>
+      <w:r>
+        <w:t>xUnit</w:t>
+      </w:r>
+      <w:proofErr w:type="spellEnd"/>
     </w:p>
     <w:p>
       <w:pPr>
@@ -847,7 +822,15 @@
         </w:numPr>
       </w:pPr>
       <w:r>
-        <w:t>Added CarId validation</w:t>
+        <w:t xml:space="preserve">Added </w:t>
+      </w:r>
+      <w:proofErr w:type="spellStart"/>
+      <w:r>
+        <w:t>CarId</w:t>
+      </w:r>
+      <w:proofErr w:type="spellEnd"/>
+      <w:r>
+        <w:t xml:space="preserve"> validation</w:t>
       </w:r>
     </w:p>
     <w:p>
@@ -940,23 +923,23 @@
     <w:p>
       <w:pPr>
         <w:rPr>
-          <w:b w:val="1"/>
-          <w:bCs w:val="1"/>
+          <w:b/>
+          <w:bCs/>
           <w:u w:val="single"/>
         </w:rPr>
       </w:pPr>
       <w:r>
         <w:rPr>
-          <w:b w:val="1"/>
-          <w:bCs w:val="1"/>
+          <w:b/>
+          <w:bCs/>
           <w:u w:val="single"/>
         </w:rPr>
         <w:t xml:space="preserve">Team Member (4): Name: </w:t>
       </w:r>
       <w:r>
         <w:rPr>
-          <w:b w:val="1"/>
-          <w:bCs w:val="1"/>
+          <w:b/>
+          <w:bCs/>
           <w:u w:val="single"/>
         </w:rPr>
         <w:t xml:space="preserve"> Samuel Kingsley</w:t>
@@ -979,11 +962,9 @@
         <w:pStyle w:val="ListParagraph"/>
       </w:pPr>
       <w:r>
-        <w:rPr/>
         <w:t>Answer:</w:t>
       </w:r>
       <w:r>
-        <w:rPr/>
         <w:t xml:space="preserve"> practiced more</w:t>
       </w:r>
     </w:p>
@@ -1014,11 +995,9 @@
         <w:pStyle w:val="ListParagraph"/>
       </w:pPr>
       <w:r>
-        <w:rPr/>
         <w:t>Answer:</w:t>
       </w:r>
       <w:r>
-        <w:rPr/>
         <w:t xml:space="preserve"> keep practicing </w:t>
       </w:r>
     </w:p>
@@ -1070,23 +1049,23 @@
     <w:p>
       <w:pPr>
         <w:rPr>
-          <w:b w:val="1"/>
-          <w:bCs w:val="1"/>
+          <w:b/>
+          <w:bCs/>
           <w:u w:val="single"/>
         </w:rPr>
       </w:pPr>
       <w:r>
         <w:rPr>
-          <w:b w:val="1"/>
-          <w:bCs w:val="1"/>
+          <w:b/>
+          <w:bCs/>
           <w:u w:val="single"/>
         </w:rPr>
         <w:t xml:space="preserve">Team Member (5): Name: </w:t>
       </w:r>
       <w:r>
         <w:rPr>
-          <w:b w:val="1"/>
-          <w:bCs w:val="1"/>
+          <w:b/>
+          <w:bCs/>
           <w:u w:val="single"/>
         </w:rPr>
         <w:t>Iwuagwu Nkem</w:t>
@@ -1107,18 +1086,16 @@
     <w:p>
       <w:pPr>
         <w:pStyle w:val="ListParagraph"/>
-        <w:spacing w:before="0" w:beforeAutospacing="off" w:after="240" w:afterAutospacing="off"/>
-      </w:pPr>
-      <w:r>
-        <w:rPr/>
+        <w:spacing w:after="240"/>
+      </w:pPr>
+      <w:r>
         <w:t>Answer:</w:t>
       </w:r>
       <w:r>
-        <w:rPr>
-          <w:noProof w:val="0"/>
-          <w:lang w:val="en-GB"/>
-        </w:rPr>
-        <w:t xml:space="preserve"> Finalized the initial draft of the hash table technical documentation.</w:t>
+        <w:t xml:space="preserve"> </w:t>
+      </w:r>
+      <w:r>
+        <w:t>practiced more</w:t>
       </w:r>
     </w:p>
     <w:p>
@@ -1151,18 +1128,16 @@
     <w:p>
       <w:pPr>
         <w:pStyle w:val="ListParagraph"/>
-        <w:spacing w:before="0" w:beforeAutospacing="off" w:after="240" w:afterAutospacing="off"/>
-      </w:pPr>
-      <w:r>
-        <w:rPr/>
+        <w:spacing w:after="240"/>
+      </w:pPr>
+      <w:r>
         <w:t>Answer:</w:t>
       </w:r>
       <w:r>
-        <w:rPr>
-          <w:noProof w:val="0"/>
-          <w:lang w:val="en-GB"/>
-        </w:rPr>
-        <w:t xml:space="preserve"> Will begin integrating hash table code into the user booking module.</w:t>
+        <w:t xml:space="preserve"> </w:t>
+      </w:r>
+      <w:r>
+        <w:t>keep practicing</w:t>
       </w:r>
     </w:p>
     <w:p>
@@ -1187,36 +1162,19 @@
           <w:ilvl w:val="0"/>
           <w:numId w:val="9"/>
         </w:numPr>
-        <w:rPr/>
-      </w:pPr>
-      <w:r>
-        <w:rPr/>
+      </w:pPr>
+      <w:r>
+        <w:lastRenderedPageBreak/>
         <w:t>What obstacles are impeding your progress</w:t>
       </w:r>
       <w:r>
-        <w:rPr/>
         <w:t>?</w:t>
       </w:r>
       <w:r>
-        <w:rPr>
-          <w:noProof w:val="0"/>
-          <w:lang w:val="en-GB"/>
-        </w:rPr>
-        <w:t>Need to ensure that key collisions are properly handled to prevent lookup errors.</w:t>
-      </w:r>
-    </w:p>
-    <w:p>
-      <w:pPr>
-        <w:pStyle w:val="ListParagraph"/>
-        <w:ind w:left="720"/>
-      </w:pPr>
-    </w:p>
-    <w:p>
-      <w:pPr>
-        <w:pStyle w:val="Normal"/>
-        <w:ind w:left="0"/>
-      </w:pPr>
-    </w:p>
+        <w:t xml:space="preserve"> </w:t>
+      </w:r>
+    </w:p>
+    <w:p/>
     <w:p>
       <w:pPr>
         <w:pStyle w:val="ListParagraph"/>
@@ -1257,7 +1215,7 @@
     </w:p>
     <w:sectPr>
       <w:footerReference w:type="default" r:id="rId10"/>
-      <w:pgSz w:w="11906" w:h="16838" w:orient="portrait"/>
+      <w:pgSz w:w="11906" w:h="16838"/>
       <w:pgMar w:top="1440" w:right="1440" w:bottom="1440" w:left="1440" w:header="708" w:footer="708" w:gutter="0"/>
       <w:cols w:space="708"/>
       <w:docGrid w:linePitch="360"/>
@@ -1384,7 +1342,7 @@
         <w:ind w:left="1080" w:hanging="360"/>
       </w:pPr>
       <w:rPr>
-        <w:rFonts w:hint="default" w:ascii="Symbol" w:hAnsi="Symbol"/>
+        <w:rFonts w:ascii="Symbol" w:hAnsi="Symbol" w:hint="default"/>
       </w:rPr>
     </w:lvl>
     <w:lvl w:ilvl="1" w:tplc="8B3CF85A">
@@ -1396,7 +1354,7 @@
         <w:ind w:left="1800" w:hanging="360"/>
       </w:pPr>
       <w:rPr>
-        <w:rFonts w:hint="default" w:ascii="Courier New" w:hAnsi="Courier New"/>
+        <w:rFonts w:ascii="Courier New" w:hAnsi="Courier New" w:hint="default"/>
       </w:rPr>
     </w:lvl>
     <w:lvl w:ilvl="2" w:tplc="3266DD9E">
@@ -1408,7 +1366,7 @@
         <w:ind w:left="2520" w:hanging="360"/>
       </w:pPr>
       <w:rPr>
-        <w:rFonts w:hint="default" w:ascii="Wingdings" w:hAnsi="Wingdings"/>
+        <w:rFonts w:ascii="Wingdings" w:hAnsi="Wingdings" w:hint="default"/>
       </w:rPr>
     </w:lvl>
     <w:lvl w:ilvl="3" w:tplc="83860F8E">
@@ -1420,7 +1378,7 @@
         <w:ind w:left="3240" w:hanging="360"/>
       </w:pPr>
       <w:rPr>
-        <w:rFonts w:hint="default" w:ascii="Symbol" w:hAnsi="Symbol"/>
+        <w:rFonts w:ascii="Symbol" w:hAnsi="Symbol" w:hint="default"/>
       </w:rPr>
     </w:lvl>
     <w:lvl w:ilvl="4" w:tplc="0B4CDE56">
@@ -1432,7 +1390,7 @@
         <w:ind w:left="3960" w:hanging="360"/>
       </w:pPr>
       <w:rPr>
-        <w:rFonts w:hint="default" w:ascii="Courier New" w:hAnsi="Courier New"/>
+        <w:rFonts w:ascii="Courier New" w:hAnsi="Courier New" w:hint="default"/>
       </w:rPr>
     </w:lvl>
     <w:lvl w:ilvl="5" w:tplc="2D2AF310">
@@ -1444,7 +1402,7 @@
         <w:ind w:left="4680" w:hanging="360"/>
       </w:pPr>
       <w:rPr>
-        <w:rFonts w:hint="default" w:ascii="Wingdings" w:hAnsi="Wingdings"/>
+        <w:rFonts w:ascii="Wingdings" w:hAnsi="Wingdings" w:hint="default"/>
       </w:rPr>
     </w:lvl>
     <w:lvl w:ilvl="6" w:tplc="5EE04B9C">
@@ -1456,7 +1414,7 @@
         <w:ind w:left="5400" w:hanging="360"/>
       </w:pPr>
       <w:rPr>
-        <w:rFonts w:hint="default" w:ascii="Symbol" w:hAnsi="Symbol"/>
+        <w:rFonts w:ascii="Symbol" w:hAnsi="Symbol" w:hint="default"/>
       </w:rPr>
     </w:lvl>
     <w:lvl w:ilvl="7" w:tplc="0F8E075A">
@@ -1468,7 +1426,7 @@
         <w:ind w:left="6120" w:hanging="360"/>
       </w:pPr>
       <w:rPr>
-        <w:rFonts w:hint="default" w:ascii="Courier New" w:hAnsi="Courier New"/>
+        <w:rFonts w:ascii="Courier New" w:hAnsi="Courier New" w:hint="default"/>
       </w:rPr>
     </w:lvl>
     <w:lvl w:ilvl="8" w:tplc="789A4F90">
@@ -1480,7 +1438,7 @@
         <w:ind w:left="6840" w:hanging="360"/>
       </w:pPr>
       <w:rPr>
-        <w:rFonts w:hint="default" w:ascii="Wingdings" w:hAnsi="Wingdings"/>
+        <w:rFonts w:ascii="Wingdings" w:hAnsi="Wingdings" w:hint="default"/>
       </w:rPr>
     </w:lvl>
   </w:abstractNum>
@@ -1583,7 +1541,7 @@
         <w:ind w:left="1080" w:hanging="360"/>
       </w:pPr>
       <w:rPr>
-        <w:rFonts w:hint="default" w:ascii="Symbol" w:hAnsi="Symbol"/>
+        <w:rFonts w:ascii="Symbol" w:hAnsi="Symbol" w:hint="default"/>
       </w:rPr>
     </w:lvl>
     <w:lvl w:ilvl="1" w:tplc="F78AFF26">
@@ -1595,7 +1553,7 @@
         <w:ind w:left="1800" w:hanging="360"/>
       </w:pPr>
       <w:rPr>
-        <w:rFonts w:hint="default" w:ascii="Courier New" w:hAnsi="Courier New"/>
+        <w:rFonts w:ascii="Courier New" w:hAnsi="Courier New" w:hint="default"/>
       </w:rPr>
     </w:lvl>
     <w:lvl w:ilvl="2" w:tplc="2272D81E">
@@ -1607,7 +1565,7 @@
         <w:ind w:left="2520" w:hanging="360"/>
       </w:pPr>
       <w:rPr>
-        <w:rFonts w:hint="default" w:ascii="Wingdings" w:hAnsi="Wingdings"/>
+        <w:rFonts w:ascii="Wingdings" w:hAnsi="Wingdings" w:hint="default"/>
       </w:rPr>
     </w:lvl>
     <w:lvl w:ilvl="3" w:tplc="94122170">
@@ -1619,7 +1577,7 @@
         <w:ind w:left="3240" w:hanging="360"/>
       </w:pPr>
       <w:rPr>
-        <w:rFonts w:hint="default" w:ascii="Symbol" w:hAnsi="Symbol"/>
+        <w:rFonts w:ascii="Symbol" w:hAnsi="Symbol" w:hint="default"/>
       </w:rPr>
     </w:lvl>
     <w:lvl w:ilvl="4" w:tplc="4CB424AE">
@@ -1631,7 +1589,7 @@
         <w:ind w:left="3960" w:hanging="360"/>
       </w:pPr>
       <w:rPr>
-        <w:rFonts w:hint="default" w:ascii="Courier New" w:hAnsi="Courier New"/>
+        <w:rFonts w:ascii="Courier New" w:hAnsi="Courier New" w:hint="default"/>
       </w:rPr>
     </w:lvl>
     <w:lvl w:ilvl="5" w:tplc="B18AA4BA">
@@ -1643,7 +1601,7 @@
         <w:ind w:left="4680" w:hanging="360"/>
       </w:pPr>
       <w:rPr>
-        <w:rFonts w:hint="default" w:ascii="Wingdings" w:hAnsi="Wingdings"/>
+        <w:rFonts w:ascii="Wingdings" w:hAnsi="Wingdings" w:hint="default"/>
       </w:rPr>
     </w:lvl>
     <w:lvl w:ilvl="6" w:tplc="17B49D94">
@@ -1655,7 +1613,7 @@
         <w:ind w:left="5400" w:hanging="360"/>
       </w:pPr>
       <w:rPr>
-        <w:rFonts w:hint="default" w:ascii="Symbol" w:hAnsi="Symbol"/>
+        <w:rFonts w:ascii="Symbol" w:hAnsi="Symbol" w:hint="default"/>
       </w:rPr>
     </w:lvl>
     <w:lvl w:ilvl="7" w:tplc="D788F43C">
@@ -1667,7 +1625,7 @@
         <w:ind w:left="6120" w:hanging="360"/>
       </w:pPr>
       <w:rPr>
-        <w:rFonts w:hint="default" w:ascii="Courier New" w:hAnsi="Courier New"/>
+        <w:rFonts w:ascii="Courier New" w:hAnsi="Courier New" w:hint="default"/>
       </w:rPr>
     </w:lvl>
     <w:lvl w:ilvl="8" w:tplc="243EE8C8">
@@ -1679,7 +1637,7 @@
         <w:ind w:left="6840" w:hanging="360"/>
       </w:pPr>
       <w:rPr>
-        <w:rFonts w:hint="default" w:ascii="Wingdings" w:hAnsi="Wingdings"/>
+        <w:rFonts w:ascii="Wingdings" w:hAnsi="Wingdings" w:hint="default"/>
       </w:rPr>
     </w:lvl>
   </w:abstractNum>
@@ -1695,7 +1653,7 @@
         <w:ind w:left="720" w:hanging="360"/>
       </w:pPr>
       <w:rPr>
-        <w:rFonts w:hint="default" w:ascii="Symbol" w:hAnsi="Symbol" w:eastAsiaTheme="minorHAnsi" w:cstheme="minorBidi"/>
+        <w:rFonts w:ascii="Symbol" w:eastAsiaTheme="minorHAnsi" w:hAnsi="Symbol" w:cstheme="minorBidi" w:hint="default"/>
       </w:rPr>
     </w:lvl>
     <w:lvl w:ilvl="1" w:tplc="08090003" w:tentative="1">
@@ -1707,7 +1665,7 @@
         <w:ind w:left="1440" w:hanging="360"/>
       </w:pPr>
       <w:rPr>
-        <w:rFonts w:hint="default" w:ascii="Courier New" w:hAnsi="Courier New" w:cs="Courier New"/>
+        <w:rFonts w:ascii="Courier New" w:hAnsi="Courier New" w:cs="Courier New" w:hint="default"/>
       </w:rPr>
     </w:lvl>
     <w:lvl w:ilvl="2" w:tplc="08090005" w:tentative="1">
@@ -1719,7 +1677,7 @@
         <w:ind w:left="2160" w:hanging="360"/>
       </w:pPr>
       <w:rPr>
-        <w:rFonts w:hint="default" w:ascii="Wingdings" w:hAnsi="Wingdings"/>
+        <w:rFonts w:ascii="Wingdings" w:hAnsi="Wingdings" w:hint="default"/>
       </w:rPr>
     </w:lvl>
     <w:lvl w:ilvl="3" w:tplc="08090001" w:tentative="1">
@@ -1731,7 +1689,7 @@
         <w:ind w:left="2880" w:hanging="360"/>
       </w:pPr>
       <w:rPr>
-        <w:rFonts w:hint="default" w:ascii="Symbol" w:hAnsi="Symbol"/>
+        <w:rFonts w:ascii="Symbol" w:hAnsi="Symbol" w:hint="default"/>
       </w:rPr>
     </w:lvl>
     <w:lvl w:ilvl="4" w:tplc="08090003" w:tentative="1">
@@ -1743,7 +1701,7 @@
         <w:ind w:left="3600" w:hanging="360"/>
       </w:pPr>
       <w:rPr>
-        <w:rFonts w:hint="default" w:ascii="Courier New" w:hAnsi="Courier New" w:cs="Courier New"/>
+        <w:rFonts w:ascii="Courier New" w:hAnsi="Courier New" w:cs="Courier New" w:hint="default"/>
       </w:rPr>
     </w:lvl>
     <w:lvl w:ilvl="5" w:tplc="08090005" w:tentative="1">
@@ -1755,7 +1713,7 @@
         <w:ind w:left="4320" w:hanging="360"/>
       </w:pPr>
       <w:rPr>
-        <w:rFonts w:hint="default" w:ascii="Wingdings" w:hAnsi="Wingdings"/>
+        <w:rFonts w:ascii="Wingdings" w:hAnsi="Wingdings" w:hint="default"/>
       </w:rPr>
     </w:lvl>
     <w:lvl w:ilvl="6" w:tplc="08090001" w:tentative="1">
@@ -1767,7 +1725,7 @@
         <w:ind w:left="5040" w:hanging="360"/>
       </w:pPr>
       <w:rPr>
-        <w:rFonts w:hint="default" w:ascii="Symbol" w:hAnsi="Symbol"/>
+        <w:rFonts w:ascii="Symbol" w:hAnsi="Symbol" w:hint="default"/>
       </w:rPr>
     </w:lvl>
     <w:lvl w:ilvl="7" w:tplc="08090003" w:tentative="1">
@@ -1779,7 +1737,7 @@
         <w:ind w:left="5760" w:hanging="360"/>
       </w:pPr>
       <w:rPr>
-        <w:rFonts w:hint="default" w:ascii="Courier New" w:hAnsi="Courier New" w:cs="Courier New"/>
+        <w:rFonts w:ascii="Courier New" w:hAnsi="Courier New" w:cs="Courier New" w:hint="default"/>
       </w:rPr>
     </w:lvl>
     <w:lvl w:ilvl="8" w:tplc="08090005" w:tentative="1">
@@ -1791,7 +1749,7 @@
         <w:ind w:left="6480" w:hanging="360"/>
       </w:pPr>
       <w:rPr>
-        <w:rFonts w:hint="default" w:ascii="Wingdings" w:hAnsi="Wingdings"/>
+        <w:rFonts w:ascii="Wingdings" w:hAnsi="Wingdings" w:hint="default"/>
       </w:rPr>
     </w:lvl>
   </w:abstractNum>
@@ -2065,7 +2023,7 @@
         <w:ind w:left="720" w:hanging="360"/>
       </w:pPr>
       <w:rPr>
-        <w:rFonts w:hint="default" w:ascii="Symbol" w:hAnsi="Symbol" w:eastAsiaTheme="minorHAnsi" w:cstheme="minorBidi"/>
+        <w:rFonts w:ascii="Symbol" w:eastAsiaTheme="minorHAnsi" w:hAnsi="Symbol" w:cstheme="minorBidi" w:hint="default"/>
       </w:rPr>
     </w:lvl>
     <w:lvl w:ilvl="1" w:tplc="08090003" w:tentative="1">
@@ -2077,7 +2035,7 @@
         <w:ind w:left="1440" w:hanging="360"/>
       </w:pPr>
       <w:rPr>
-        <w:rFonts w:hint="default" w:ascii="Courier New" w:hAnsi="Courier New" w:cs="Courier New"/>
+        <w:rFonts w:ascii="Courier New" w:hAnsi="Courier New" w:cs="Courier New" w:hint="default"/>
       </w:rPr>
     </w:lvl>
     <w:lvl w:ilvl="2" w:tplc="08090005" w:tentative="1">
@@ -2089,7 +2047,7 @@
         <w:ind w:left="2160" w:hanging="360"/>
       </w:pPr>
       <w:rPr>
-        <w:rFonts w:hint="default" w:ascii="Wingdings" w:hAnsi="Wingdings"/>
+        <w:rFonts w:ascii="Wingdings" w:hAnsi="Wingdings" w:hint="default"/>
       </w:rPr>
     </w:lvl>
     <w:lvl w:ilvl="3" w:tplc="08090001" w:tentative="1">
@@ -2101,7 +2059,7 @@
         <w:ind w:left="2880" w:hanging="360"/>
       </w:pPr>
       <w:rPr>
-        <w:rFonts w:hint="default" w:ascii="Symbol" w:hAnsi="Symbol"/>
+        <w:rFonts w:ascii="Symbol" w:hAnsi="Symbol" w:hint="default"/>
       </w:rPr>
     </w:lvl>
     <w:lvl w:ilvl="4" w:tplc="08090003" w:tentative="1">
@@ -2113,7 +2071,7 @@
         <w:ind w:left="3600" w:hanging="360"/>
       </w:pPr>
       <w:rPr>
-        <w:rFonts w:hint="default" w:ascii="Courier New" w:hAnsi="Courier New" w:cs="Courier New"/>
+        <w:rFonts w:ascii="Courier New" w:hAnsi="Courier New" w:cs="Courier New" w:hint="default"/>
       </w:rPr>
     </w:lvl>
     <w:lvl w:ilvl="5" w:tplc="08090005" w:tentative="1">
@@ -2125,7 +2083,7 @@
         <w:ind w:left="4320" w:hanging="360"/>
       </w:pPr>
       <w:rPr>
-        <w:rFonts w:hint="default" w:ascii="Wingdings" w:hAnsi="Wingdings"/>
+        <w:rFonts w:ascii="Wingdings" w:hAnsi="Wingdings" w:hint="default"/>
       </w:rPr>
     </w:lvl>
     <w:lvl w:ilvl="6" w:tplc="08090001" w:tentative="1">
@@ -2137,7 +2095,7 @@
         <w:ind w:left="5040" w:hanging="360"/>
       </w:pPr>
       <w:rPr>
-        <w:rFonts w:hint="default" w:ascii="Symbol" w:hAnsi="Symbol"/>
+        <w:rFonts w:ascii="Symbol" w:hAnsi="Symbol" w:hint="default"/>
       </w:rPr>
     </w:lvl>
     <w:lvl w:ilvl="7" w:tplc="08090003" w:tentative="1">
@@ -2149,7 +2107,7 @@
         <w:ind w:left="5760" w:hanging="360"/>
       </w:pPr>
       <w:rPr>
-        <w:rFonts w:hint="default" w:ascii="Courier New" w:hAnsi="Courier New" w:cs="Courier New"/>
+        <w:rFonts w:ascii="Courier New" w:hAnsi="Courier New" w:cs="Courier New" w:hint="default"/>
       </w:rPr>
     </w:lvl>
     <w:lvl w:ilvl="8" w:tplc="08090005" w:tentative="1">
@@ -2161,7 +2119,7 @@
         <w:ind w:left="6480" w:hanging="360"/>
       </w:pPr>
       <w:rPr>
-        <w:rFonts w:hint="default" w:ascii="Wingdings" w:hAnsi="Wingdings"/>
+        <w:rFonts w:ascii="Wingdings" w:hAnsi="Wingdings" w:hint="default"/>
       </w:rPr>
     </w:lvl>
   </w:abstractNum>
@@ -2282,11 +2240,11 @@
 </file>
 
 <file path=word/styles.xml><?xml version="1.0" encoding="utf-8"?>
-<w:styles xmlns:wp14="http://schemas.microsoft.com/office/word/2010/wordprocessingDrawing" xmlns:mc="http://schemas.openxmlformats.org/markup-compatibility/2006" xmlns:r="http://schemas.openxmlformats.org/officeDocument/2006/relationships" xmlns:w="http://schemas.openxmlformats.org/wordprocessingml/2006/main" xmlns:w14="http://schemas.microsoft.com/office/word/2010/wordml" xmlns:w15="http://schemas.microsoft.com/office/word/2012/wordml" xmlns:w16cex="http://schemas.microsoft.com/office/word/2018/wordml/cex" xmlns:w16cid="http://schemas.microsoft.com/office/word/2016/wordml/cid" xmlns:w16="http://schemas.microsoft.com/office/word/2018/wordml" xmlns:w16du="http://schemas.microsoft.com/office/word/2023/wordml/word16du" xmlns:w16sdtdh="http://schemas.microsoft.com/office/word/2020/wordml/sdtdatahash" xmlns:w16sdtfl="http://schemas.microsoft.com/office/word/2024/wordml/sdtformatlock" xmlns:w16se="http://schemas.microsoft.com/office/word/2015/wordml/symex" mc:Ignorable="w14 w15 w16se w16cid w16 w16cex w16sdtdh w16sdtfl w16du wp14">
+<w:styles xmlns:mc="http://schemas.openxmlformats.org/markup-compatibility/2006" xmlns:r="http://schemas.openxmlformats.org/officeDocument/2006/relationships" xmlns:w="http://schemas.openxmlformats.org/wordprocessingml/2006/main" xmlns:w14="http://schemas.microsoft.com/office/word/2010/wordml" xmlns:w15="http://schemas.microsoft.com/office/word/2012/wordml" xmlns:w16cex="http://schemas.microsoft.com/office/word/2018/wordml/cex" xmlns:w16cid="http://schemas.microsoft.com/office/word/2016/wordml/cid" xmlns:w16="http://schemas.microsoft.com/office/word/2018/wordml" xmlns:w16du="http://schemas.microsoft.com/office/word/2023/wordml/word16du" xmlns:w16sdtdh="http://schemas.microsoft.com/office/word/2020/wordml/sdtdatahash" xmlns:w16sdtfl="http://schemas.microsoft.com/office/word/2024/wordml/sdtformatlock" xmlns:w16se="http://schemas.microsoft.com/office/word/2015/wordml/symex" mc:Ignorable="w14 w15 w16se w16cid w16 w16cex w16sdtdh w16sdtfl w16du">
   <w:docDefaults>
     <w:rPrDefault>
       <w:rPr>
-        <w:rFonts w:asciiTheme="minorHAnsi" w:hAnsiTheme="minorHAnsi" w:eastAsiaTheme="minorHAnsi" w:cstheme="minorBidi"/>
+        <w:rFonts w:asciiTheme="minorHAnsi" w:eastAsiaTheme="minorHAnsi" w:hAnsiTheme="minorHAnsi" w:cstheme="minorBidi"/>
         <w:sz w:val="22"/>
         <w:szCs w:val="22"/>
         <w:lang w:val="en-GB" w:eastAsia="en-US" w:bidi="ar-SA"/>
@@ -2302,14 +2260,14 @@
   <w:latentStyles w:defLockedState="0" w:defUIPriority="99" w:defSemiHidden="0" w:defUnhideWhenUsed="0" w:defQFormat="0" w:count="376">
     <w:lsdException w:name="Normal" w:uiPriority="0" w:qFormat="1"/>
     <w:lsdException w:name="heading 1" w:uiPriority="9" w:qFormat="1"/>
-    <w:lsdException w:name="heading 2" w:uiPriority="9" w:semiHidden="1" w:unhideWhenUsed="1" w:qFormat="1"/>
-    <w:lsdException w:name="heading 3" w:uiPriority="9" w:semiHidden="1" w:unhideWhenUsed="1" w:qFormat="1"/>
-    <w:lsdException w:name="heading 4" w:uiPriority="9" w:semiHidden="1" w:unhideWhenUsed="1" w:qFormat="1"/>
-    <w:lsdException w:name="heading 5" w:uiPriority="9" w:semiHidden="1" w:unhideWhenUsed="1" w:qFormat="1"/>
-    <w:lsdException w:name="heading 6" w:uiPriority="9" w:semiHidden="1" w:unhideWhenUsed="1" w:qFormat="1"/>
-    <w:lsdException w:name="heading 7" w:uiPriority="9" w:semiHidden="1" w:unhideWhenUsed="1" w:qFormat="1"/>
-    <w:lsdException w:name="heading 8" w:uiPriority="9" w:semiHidden="1" w:unhideWhenUsed="1" w:qFormat="1"/>
-    <w:lsdException w:name="heading 9" w:uiPriority="9" w:semiHidden="1" w:unhideWhenUsed="1" w:qFormat="1"/>
+    <w:lsdException w:name="heading 2" w:semiHidden="1" w:uiPriority="9" w:unhideWhenUsed="1" w:qFormat="1"/>
+    <w:lsdException w:name="heading 3" w:semiHidden="1" w:uiPriority="9" w:unhideWhenUsed="1" w:qFormat="1"/>
+    <w:lsdException w:name="heading 4" w:semiHidden="1" w:uiPriority="9" w:unhideWhenUsed="1" w:qFormat="1"/>
+    <w:lsdException w:name="heading 5" w:semiHidden="1" w:uiPriority="9" w:unhideWhenUsed="1" w:qFormat="1"/>
+    <w:lsdException w:name="heading 6" w:semiHidden="1" w:uiPriority="9" w:unhideWhenUsed="1" w:qFormat="1"/>
+    <w:lsdException w:name="heading 7" w:semiHidden="1" w:uiPriority="9" w:unhideWhenUsed="1" w:qFormat="1"/>
+    <w:lsdException w:name="heading 8" w:semiHidden="1" w:uiPriority="9" w:unhideWhenUsed="1" w:qFormat="1"/>
+    <w:lsdException w:name="heading 9" w:semiHidden="1" w:uiPriority="9" w:unhideWhenUsed="1" w:qFormat="1"/>
     <w:lsdException w:name="index 1" w:semiHidden="1" w:unhideWhenUsed="1"/>
     <w:lsdException w:name="index 2" w:semiHidden="1" w:unhideWhenUsed="1"/>
     <w:lsdException w:name="index 3" w:semiHidden="1" w:unhideWhenUsed="1"/>
@@ -2319,22 +2277,22 @@
     <w:lsdException w:name="index 7" w:semiHidden="1" w:unhideWhenUsed="1"/>
     <w:lsdException w:name="index 8" w:semiHidden="1" w:unhideWhenUsed="1"/>
     <w:lsdException w:name="index 9" w:semiHidden="1" w:unhideWhenUsed="1"/>
-    <w:lsdException w:name="toc 1" w:uiPriority="39" w:semiHidden="1" w:unhideWhenUsed="1"/>
-    <w:lsdException w:name="toc 2" w:uiPriority="39" w:semiHidden="1" w:unhideWhenUsed="1"/>
-    <w:lsdException w:name="toc 3" w:uiPriority="39" w:semiHidden="1" w:unhideWhenUsed="1"/>
-    <w:lsdException w:name="toc 4" w:uiPriority="39" w:semiHidden="1" w:unhideWhenUsed="1"/>
-    <w:lsdException w:name="toc 5" w:uiPriority="39" w:semiHidden="1" w:unhideWhenUsed="1"/>
-    <w:lsdException w:name="toc 6" w:uiPriority="39" w:semiHidden="1" w:unhideWhenUsed="1"/>
-    <w:lsdException w:name="toc 7" w:uiPriority="39" w:semiHidden="1" w:unhideWhenUsed="1"/>
-    <w:lsdException w:name="toc 8" w:uiPriority="39" w:semiHidden="1" w:unhideWhenUsed="1"/>
-    <w:lsdException w:name="toc 9" w:uiPriority="39" w:semiHidden="1" w:unhideWhenUsed="1"/>
+    <w:lsdException w:name="toc 1" w:semiHidden="1" w:uiPriority="39" w:unhideWhenUsed="1"/>
+    <w:lsdException w:name="toc 2" w:semiHidden="1" w:uiPriority="39" w:unhideWhenUsed="1"/>
+    <w:lsdException w:name="toc 3" w:semiHidden="1" w:uiPriority="39" w:unhideWhenUsed="1"/>
+    <w:lsdException w:name="toc 4" w:semiHidden="1" w:uiPriority="39" w:unhideWhenUsed="1"/>
+    <w:lsdException w:name="toc 5" w:semiHidden="1" w:uiPriority="39" w:unhideWhenUsed="1"/>
+    <w:lsdException w:name="toc 6" w:semiHidden="1" w:uiPriority="39" w:unhideWhenUsed="1"/>
+    <w:lsdException w:name="toc 7" w:semiHidden="1" w:uiPriority="39" w:unhideWhenUsed="1"/>
+    <w:lsdException w:name="toc 8" w:semiHidden="1" w:uiPriority="39" w:unhideWhenUsed="1"/>
+    <w:lsdException w:name="toc 9" w:semiHidden="1" w:uiPriority="39" w:unhideWhenUsed="1"/>
     <w:lsdException w:name="Normal Indent" w:semiHidden="1" w:unhideWhenUsed="1"/>
     <w:lsdException w:name="footnote text" w:semiHidden="1" w:unhideWhenUsed="1"/>
     <w:lsdException w:name="annotation text" w:semiHidden="1" w:unhideWhenUsed="1"/>
     <w:lsdException w:name="header" w:semiHidden="1" w:unhideWhenUsed="1"/>
     <w:lsdException w:name="footer" w:semiHidden="1" w:unhideWhenUsed="1"/>
     <w:lsdException w:name="index heading" w:semiHidden="1" w:unhideWhenUsed="1"/>
-    <w:lsdException w:name="caption" w:uiPriority="35" w:semiHidden="1" w:unhideWhenUsed="1" w:qFormat="1"/>
+    <w:lsdException w:name="caption" w:semiHidden="1" w:uiPriority="35" w:unhideWhenUsed="1" w:qFormat="1"/>
     <w:lsdException w:name="table of figures" w:semiHidden="1" w:unhideWhenUsed="1"/>
     <w:lsdException w:name="envelope address" w:semiHidden="1" w:unhideWhenUsed="1"/>
     <w:lsdException w:name="envelope return" w:semiHidden="1" w:unhideWhenUsed="1"/>
@@ -2365,7 +2323,7 @@
     <w:lsdException w:name="Title" w:uiPriority="10" w:qFormat="1"/>
     <w:lsdException w:name="Closing" w:semiHidden="1" w:unhideWhenUsed="1"/>
     <w:lsdException w:name="Signature" w:semiHidden="1" w:unhideWhenUsed="1"/>
-    <w:lsdException w:name="Default Paragraph Font" w:uiPriority="1" w:semiHidden="1" w:unhideWhenUsed="1"/>
+    <w:lsdException w:name="Default Paragraph Font" w:semiHidden="1" w:uiPriority="1" w:unhideWhenUsed="1"/>
     <w:lsdException w:name="Body Text" w:semiHidden="1" w:unhideWhenUsed="1"/>
     <w:lsdException w:name="Body Text Indent" w:semiHidden="1" w:unhideWhenUsed="1"/>
     <w:lsdException w:name="List Continue" w:semiHidden="1" w:unhideWhenUsed="1"/>
@@ -2565,8 +2523,8 @@
     <w:lsdException w:name="Subtle Reference" w:uiPriority="31" w:qFormat="1"/>
     <w:lsdException w:name="Intense Reference" w:uiPriority="32" w:qFormat="1"/>
     <w:lsdException w:name="Book Title" w:uiPriority="33" w:qFormat="1"/>
-    <w:lsdException w:name="Bibliography" w:uiPriority="37" w:semiHidden="1" w:unhideWhenUsed="1"/>
-    <w:lsdException w:name="TOC Heading" w:uiPriority="39" w:semiHidden="1" w:unhideWhenUsed="1" w:qFormat="1"/>
+    <w:lsdException w:name="Bibliography" w:semiHidden="1" w:uiPriority="37" w:unhideWhenUsed="1"/>
+    <w:lsdException w:name="TOC Heading" w:semiHidden="1" w:uiPriority="39" w:unhideWhenUsed="1" w:qFormat="1"/>
     <w:lsdException w:name="Plain Table 1" w:uiPriority="41"/>
     <w:lsdException w:name="Plain Table 2" w:uiPriority="42"/>
     <w:lsdException w:name="Plain Table 3" w:uiPriority="43"/>
@@ -2677,17 +2635,17 @@
     <w:lsdException w:name="Unresolved Mention" w:semiHidden="1" w:unhideWhenUsed="1"/>
     <w:lsdException w:name="Smart Link" w:semiHidden="1" w:unhideWhenUsed="1"/>
   </w:latentStyles>
-  <w:style w:type="paragraph" w:styleId="Normal" w:default="1">
+  <w:style w:type="paragraph" w:default="1" w:styleId="Normal">
     <w:name w:val="Normal"/>
     <w:qFormat/>
   </w:style>
-  <w:style w:type="character" w:styleId="DefaultParagraphFont" w:default="1">
+  <w:style w:type="character" w:default="1" w:styleId="DefaultParagraphFont">
     <w:name w:val="Default Paragraph Font"/>
     <w:uiPriority w:val="1"/>
     <w:semiHidden/>
     <w:unhideWhenUsed/>
   </w:style>
-  <w:style w:type="table" w:styleId="TableNormal" w:default="1">
+  <w:style w:type="table" w:default="1" w:styleId="TableNormal">
     <w:name w:val="Normal Table"/>
     <w:uiPriority w:val="99"/>
     <w:semiHidden/>
@@ -2702,7 +2660,7 @@
       </w:tblCellMar>
     </w:tblPr>
   </w:style>
-  <w:style w:type="numbering" w:styleId="NoList" w:default="1">
+  <w:style w:type="numbering" w:default="1" w:styleId="NoList">
     <w:name w:val="No List"/>
     <w:uiPriority w:val="99"/>
     <w:semiHidden/>
@@ -2721,21 +2679,21 @@
       <w:contextualSpacing/>
     </w:pPr>
     <w:rPr>
-      <w:rFonts w:asciiTheme="majorHAnsi" w:hAnsiTheme="majorHAnsi" w:eastAsiaTheme="majorEastAsia" w:cstheme="majorBidi"/>
+      <w:rFonts w:asciiTheme="majorHAnsi" w:eastAsiaTheme="majorEastAsia" w:hAnsiTheme="majorHAnsi" w:cstheme="majorBidi"/>
       <w:spacing w:val="-10"/>
       <w:kern w:val="28"/>
       <w:sz w:val="56"/>
       <w:szCs w:val="56"/>
     </w:rPr>
   </w:style>
-  <w:style w:type="character" w:styleId="TitleChar" w:customStyle="1">
+  <w:style w:type="character" w:customStyle="1" w:styleId="TitleChar">
     <w:name w:val="Title Char"/>
     <w:basedOn w:val="DefaultParagraphFont"/>
     <w:link w:val="Title"/>
     <w:uiPriority w:val="10"/>
     <w:rsid w:val="00BB73E8"/>
     <w:rPr>
-      <w:rFonts w:asciiTheme="majorHAnsi" w:hAnsiTheme="majorHAnsi" w:eastAsiaTheme="majorEastAsia" w:cstheme="majorBidi"/>
+      <w:rFonts w:asciiTheme="majorHAnsi" w:eastAsiaTheme="majorEastAsia" w:hAnsiTheme="majorHAnsi" w:cstheme="majorBidi"/>
       <w:spacing w:val="-10"/>
       <w:kern w:val="28"/>
       <w:sz w:val="56"/>
@@ -2752,12 +2710,12 @@
     </w:pPr>
     <w:tblPr>
       <w:tblBorders>
-        <w:top w:val="single" w:color="auto" w:sz="4" w:space="0"/>
-        <w:left w:val="single" w:color="auto" w:sz="4" w:space="0"/>
-        <w:bottom w:val="single" w:color="auto" w:sz="4" w:space="0"/>
-        <w:right w:val="single" w:color="auto" w:sz="4" w:space="0"/>
-        <w:insideH w:val="single" w:color="auto" w:sz="4" w:space="0"/>
-        <w:insideV w:val="single" w:color="auto" w:sz="4" w:space="0"/>
+        <w:top w:val="single" w:sz="4" w:space="0" w:color="auto"/>
+        <w:left w:val="single" w:sz="4" w:space="0" w:color="auto"/>
+        <w:bottom w:val="single" w:sz="4" w:space="0" w:color="auto"/>
+        <w:right w:val="single" w:sz="4" w:space="0" w:color="auto"/>
+        <w:insideH w:val="single" w:sz="4" w:space="0" w:color="auto"/>
+        <w:insideV w:val="single" w:sz="4" w:space="0" w:color="auto"/>
       </w:tblBorders>
     </w:tblPr>
   </w:style>
@@ -2787,7 +2745,7 @@
       <w:spacing w:after="0" w:line="240" w:lineRule="auto"/>
     </w:pPr>
   </w:style>
-  <w:style w:type="character" w:styleId="HeaderChar" w:customStyle="1">
+  <w:style w:type="character" w:customStyle="1" w:styleId="HeaderChar">
     <w:name w:val="Header Char"/>
     <w:basedOn w:val="DefaultParagraphFont"/>
     <w:link w:val="Header"/>
@@ -2809,7 +2767,7 @@
       <w:spacing w:after="0" w:line="240" w:lineRule="auto"/>
     </w:pPr>
   </w:style>
-  <w:style w:type="character" w:styleId="FooterChar" w:customStyle="1">
+  <w:style w:type="character" w:customStyle="1" w:styleId="FooterChar">
     <w:name w:val="Footer Char"/>
     <w:basedOn w:val="DefaultParagraphFont"/>
     <w:link w:val="Footer"/>
@@ -3115,23 +3073,6 @@
 </file>
 
 <file path=customXml/item1.xml><?xml version="1.0" encoding="utf-8"?>
-<?mso-contentType ?>
-<FormTemplates xmlns="http://schemas.microsoft.com/sharepoint/v3/contenttype/forms">
-  <Display>DocumentLibraryForm</Display>
-  <Edit>DocumentLibraryForm</Edit>
-  <New>DocumentLibraryForm</New>
-</FormTemplates>
-</file>
-
-<file path=customXml/item2.xml><?xml version="1.0" encoding="utf-8"?>
-<p:properties xmlns:p="http://schemas.microsoft.com/office/2006/metadata/properties" xmlns:xsi="http://www.w3.org/2001/XMLSchema-instance" xmlns:pc="http://schemas.microsoft.com/office/infopath/2007/PartnerControls">
-  <documentManagement>
-    <_activity xmlns="52b5c5f3-8b6f-4d9c-9bda-3243bb2aa8d1" xsi:nil="true"/>
-  </documentManagement>
-</p:properties>
-</file>
-
-<file path=customXml/item3.xml><?xml version="1.0" encoding="utf-8"?>
 <ct:contentTypeSchema xmlns:ct="http://schemas.microsoft.com/office/2006/metadata/contentType" xmlns:ma="http://schemas.microsoft.com/office/2006/metadata/properties/metaAttributes" ct:_="" ma:_="" ma:contentTypeName="Document" ma:contentTypeID="0x010100E89BD2FF7241494A85A6AAA7AD9A58E4" ma:contentTypeVersion="15" ma:contentTypeDescription="Create a new document." ma:contentTypeScope="" ma:versionID="44caed7fdce8fb3cb1cb0bf8ade187ce">
   <xsd:schema xmlns:xsd="http://www.w3.org/2001/XMLSchema" xmlns:xs="http://www.w3.org/2001/XMLSchema" xmlns:p="http://schemas.microsoft.com/office/2006/metadata/properties" xmlns:ns3="52b5c5f3-8b6f-4d9c-9bda-3243bb2aa8d1" xmlns:ns4="aab36355-e6a5-4161-870e-c06e15086bce" targetNamespace="http://schemas.microsoft.com/office/2006/metadata/properties" ma:root="true" ma:fieldsID="67e6b409742ef55f7f1636ef054e23a0" ns3:_="" ns4:_="">
     <xsd:import namespace="52b5c5f3-8b6f-4d9c-9bda-3243bb2aa8d1"/>
@@ -3364,25 +3305,24 @@
 </ct:contentTypeSchema>
 </file>
 
-<file path=customXml/itemProps1.xml><?xml version="1.0" encoding="utf-8"?>
-<ds:datastoreItem xmlns:ds="http://schemas.openxmlformats.org/officeDocument/2006/customXml" ds:itemID="{EE3B5561-660A-4406-B2BF-46A6A3ECD27E}">
-  <ds:schemaRefs>
-    <ds:schemaRef ds:uri="http://schemas.microsoft.com/sharepoint/v3/contenttype/forms"/>
-  </ds:schemaRefs>
-</ds:datastoreItem>
+<file path=customXml/item2.xml><?xml version="1.0" encoding="utf-8"?>
+<p:properties xmlns:p="http://schemas.microsoft.com/office/2006/metadata/properties" xmlns:xsi="http://www.w3.org/2001/XMLSchema-instance" xmlns:pc="http://schemas.microsoft.com/office/infopath/2007/PartnerControls">
+  <documentManagement>
+    <_activity xmlns="52b5c5f3-8b6f-4d9c-9bda-3243bb2aa8d1" xsi:nil="true"/>
+  </documentManagement>
+</p:properties>
 </file>
 
-<file path=customXml/itemProps2.xml><?xml version="1.0" encoding="utf-8"?>
-<ds:datastoreItem xmlns:ds="http://schemas.openxmlformats.org/officeDocument/2006/customXml" ds:itemID="{06636A62-896B-4BFC-BB51-D3EC60E4CF79}">
-  <ds:schemaRefs>
-    <ds:schemaRef ds:uri="http://schemas.microsoft.com/office/2006/metadata/properties"/>
-    <ds:schemaRef ds:uri="http://schemas.microsoft.com/office/infopath/2007/PartnerControls"/>
-    <ds:schemaRef ds:uri="52b5c5f3-8b6f-4d9c-9bda-3243bb2aa8d1"/>
-  </ds:schemaRefs>
-</ds:datastoreItem>
+<file path=customXml/item3.xml><?xml version="1.0" encoding="utf-8"?>
+<?mso-contentType ?>
+<FormTemplates xmlns="http://schemas.microsoft.com/sharepoint/v3/contenttype/forms">
+  <Display>DocumentLibraryForm</Display>
+  <Edit>DocumentLibraryForm</Edit>
+  <New>DocumentLibraryForm</New>
+</FormTemplates>
 </file>
 
-<file path=customXml/itemProps3.xml><?xml version="1.0" encoding="utf-8"?>
+<file path=customXml/itemProps1.xml><?xml version="1.0" encoding="utf-8"?>
 <ds:datastoreItem xmlns:ds="http://schemas.openxmlformats.org/officeDocument/2006/customXml" ds:itemID="{75F427D2-E84E-4C17-A01E-CB830F66DD76}">
   <ds:schemaRefs>
     <ds:schemaRef ds:uri="http://schemas.microsoft.com/office/2006/metadata/contentType"/>
@@ -3399,4 +3339,22 @@
     <ds:schemaRef ds:uri="http://schemas.microsoft.com/internal/obd"/>
   </ds:schemaRefs>
 </ds:datastoreItem>
+</file>
+
+<file path=customXml/itemProps2.xml><?xml version="1.0" encoding="utf-8"?>
+<ds:datastoreItem xmlns:ds="http://schemas.openxmlformats.org/officeDocument/2006/customXml" ds:itemID="{06636A62-896B-4BFC-BB51-D3EC60E4CF79}">
+  <ds:schemaRefs>
+    <ds:schemaRef ds:uri="http://schemas.microsoft.com/office/2006/metadata/properties"/>
+    <ds:schemaRef ds:uri="http://schemas.microsoft.com/office/infopath/2007/PartnerControls"/>
+    <ds:schemaRef ds:uri="52b5c5f3-8b6f-4d9c-9bda-3243bb2aa8d1"/>
+  </ds:schemaRefs>
+</ds:datastoreItem>
+</file>
+
+<file path=customXml/itemProps3.xml><?xml version="1.0" encoding="utf-8"?>
+<ds:datastoreItem xmlns:ds="http://schemas.openxmlformats.org/officeDocument/2006/customXml" ds:itemID="{EE3B5561-660A-4406-B2BF-46A6A3ECD27E}">
+  <ds:schemaRefs>
+    <ds:schemaRef ds:uri="http://schemas.microsoft.com/sharepoint/v3/contenttype/forms"/>
+  </ds:schemaRefs>
+</ds:datastoreItem>
 </file>
</xml_diff>